<commit_message>
Update example and README
</commit_message>
<xml_diff>
--- a/transition.docx
+++ b/transition.docx
@@ -9,12 +9,14 @@
       </w:pPr>
       <w:bookmarkStart w:id="0" w:name="_lwg8eog9ls5p"/>
       <w:bookmarkEnd w:id="0"/>
+      <w:proofErr w:type="spellStart"/>
       <w:r>
         <w:rPr>
           <w:rFonts w:hint="eastAsia"/>
         </w:rPr>
         <w:t>텍스트기반</w:t>
       </w:r>
+      <w:proofErr w:type="spellEnd"/>
       <w:r>
         <w:rPr>
           <w:rFonts w:hint="eastAsia"/>
@@ -57,12 +59,14 @@
         </w:rPr>
         <w:t xml:space="preserve"> </w:t>
       </w:r>
+      <w:proofErr w:type="spellStart"/>
       <w:r>
         <w:rPr>
           <w:rFonts w:hint="eastAsia"/>
         </w:rPr>
         <w:t>인수인계서</w:t>
       </w:r>
+      <w:proofErr w:type="spellEnd"/>
     </w:p>
     <w:p>
       <w:pPr>
@@ -115,6 +119,7 @@
         </w:rPr>
         <w:t xml:space="preserve">: </w:t>
       </w:r>
+      <w:proofErr w:type="spellStart"/>
       <w:r>
         <w:rPr>
           <w:rFonts w:hint="eastAsia"/>
@@ -122,6 +127,7 @@
         </w:rPr>
         <w:t>장요엘</w:t>
       </w:r>
+      <w:proofErr w:type="spellEnd"/>
       <w:r>
         <w:rPr>
           <w:rFonts w:hint="eastAsia"/>
@@ -146,11 +152,19 @@
           <w:numId w:val="2"/>
         </w:numPr>
       </w:pPr>
-      <w:r>
-        <w:rPr>
-          <w:rStyle w:val="None"/>
-        </w:rPr>
-        <w:t>Github repo:</w:t>
+      <w:proofErr w:type="spellStart"/>
+      <w:r>
+        <w:rPr>
+          <w:rStyle w:val="None"/>
+        </w:rPr>
+        <w:t>Github</w:t>
+      </w:r>
+      <w:proofErr w:type="spellEnd"/>
+      <w:r>
+        <w:rPr>
+          <w:rStyle w:val="None"/>
+        </w:rPr>
+        <w:t xml:space="preserve"> repo:</w:t>
       </w:r>
     </w:p>
     <w:p>
@@ -414,6 +428,7 @@
         </w:rPr>
         <w:t xml:space="preserve"> </w:t>
       </w:r>
+      <w:proofErr w:type="spellStart"/>
       <w:r>
         <w:rPr>
           <w:rStyle w:val="None"/>
@@ -426,6 +441,7 @@
         </w:rPr>
         <w:t>위험기상</w:t>
       </w:r>
+      <w:proofErr w:type="spellEnd"/>
       <w:r>
         <w:rPr>
           <w:rStyle w:val="None"/>
@@ -534,6 +550,7 @@
         </w:rPr>
         <w:t xml:space="preserve"> </w:t>
       </w:r>
+      <w:proofErr w:type="spellStart"/>
       <w:r>
         <w:rPr>
           <w:rStyle w:val="None"/>
@@ -546,6 +563,7 @@
         </w:rPr>
         <w:t>분석장</w:t>
       </w:r>
+      <w:proofErr w:type="spellEnd"/>
       <w:r>
         <w:rPr>
           <w:rStyle w:val="None"/>
@@ -604,8 +622,22 @@
           <w:u w:color="1D1C1D"/>
           <w:lang w:val="it-IT"/>
         </w:rPr>
-        <w:t>. pseudo url</w:t>
-      </w:r>
+        <w:t xml:space="preserve">. pseudo </w:t>
+      </w:r>
+      <w:proofErr w:type="spellStart"/>
+      <w:r>
+        <w:rPr>
+          <w:rStyle w:val="None"/>
+          <w:rFonts w:ascii="Arial Unicode MS" w:hAnsi="Arial Unicode MS"/>
+          <w:color w:val="1D1C1D"/>
+          <w:sz w:val="23"/>
+          <w:szCs w:val="23"/>
+          <w:u w:color="1D1C1D"/>
+          <w:lang w:val="it-IT"/>
+        </w:rPr>
+        <w:t>url</w:t>
+      </w:r>
+      <w:proofErr w:type="spellEnd"/>
       <w:r>
         <w:rPr>
           <w:rStyle w:val="None"/>
@@ -1097,6 +1129,7 @@
         </w:rPr>
         <w:t xml:space="preserve"> </w:t>
       </w:r>
+      <w:proofErr w:type="spellStart"/>
       <w:r>
         <w:rPr>
           <w:rStyle w:val="None"/>
@@ -1109,6 +1142,7 @@
         </w:rPr>
         <w:t>검색어는</w:t>
       </w:r>
+      <w:proofErr w:type="spellEnd"/>
       <w:r>
         <w:rPr>
           <w:rStyle w:val="None"/>
@@ -1410,6 +1444,7 @@
         </w:rPr>
         <w:t xml:space="preserve"> </w:t>
       </w:r>
+      <w:proofErr w:type="spellStart"/>
       <w:r>
         <w:rPr>
           <w:rStyle w:val="None"/>
@@ -1446,6 +1481,7 @@
         </w:rPr>
         <w:t>의</w:t>
       </w:r>
+      <w:proofErr w:type="spellEnd"/>
       <w:r>
         <w:rPr>
           <w:rStyle w:val="None"/>
@@ -1824,13 +1860,41 @@
         </w:rPr>
         <w:t xml:space="preserve"> </w:t>
       </w:r>
+      <w:proofErr w:type="spellStart"/>
       <w:r>
         <w:rPr>
           <w:rStyle w:val="None"/>
           <w:rFonts w:ascii="Arial Unicode MS" w:hAnsi="Arial Unicode MS"/>
           <w:lang w:val="it-IT"/>
         </w:rPr>
-        <w:t xml:space="preserve">Multilingual Sentence Transformer </w:t>
+        <w:t>Multilingual</w:t>
+      </w:r>
+      <w:proofErr w:type="spellEnd"/>
+      <w:r>
+        <w:rPr>
+          <w:rStyle w:val="None"/>
+          <w:rFonts w:ascii="Arial Unicode MS" w:hAnsi="Arial Unicode MS"/>
+          <w:lang w:val="it-IT"/>
+        </w:rPr>
+        <w:t xml:space="preserve"> </w:t>
+      </w:r>
+      <w:proofErr w:type="spellStart"/>
+      <w:r>
+        <w:rPr>
+          <w:rStyle w:val="None"/>
+          <w:rFonts w:ascii="Arial Unicode MS" w:hAnsi="Arial Unicode MS"/>
+          <w:lang w:val="it-IT"/>
+        </w:rPr>
+        <w:t>Sentence</w:t>
+      </w:r>
+      <w:proofErr w:type="spellEnd"/>
+      <w:r>
+        <w:rPr>
+          <w:rStyle w:val="None"/>
+          <w:rFonts w:ascii="Arial Unicode MS" w:hAnsi="Arial Unicode MS"/>
+          <w:lang w:val="it-IT"/>
+        </w:rPr>
+        <w:t xml:space="preserve"> Transformer </w:t>
       </w:r>
       <w:r>
         <w:rPr>
@@ -1901,6 +1965,7 @@
           <w:numId w:val="7"/>
         </w:numPr>
         <w:rPr>
+          <w:rStyle w:val="None"/>
           <w:lang w:val="ko-KR" w:eastAsia="ko-KR"/>
         </w:rPr>
       </w:pPr>
@@ -1933,22 +1998,50 @@
           <w:rFonts w:ascii="Arial Unicode MS" w:hAnsi="Arial Unicode MS" w:hint="eastAsia"/>
           <w:lang w:eastAsia="ko-KR"/>
         </w:rPr>
-        <w:t>검색기 기본검색.</w:t>
-      </w:r>
-      <w:r>
-        <w:rPr>
-          <w:rStyle w:val="None"/>
-          <w:rFonts w:ascii="Arial Unicode MS" w:hAnsi="Arial Unicode MS"/>
-          <w:lang w:eastAsia="ko-KR"/>
-        </w:rPr>
-        <w:t>sql”</w:t>
-      </w:r>
+        <w:t xml:space="preserve">검색기 </w:t>
+      </w:r>
+      <w:proofErr w:type="spellStart"/>
       <w:r>
         <w:rPr>
           <w:rStyle w:val="None"/>
           <w:rFonts w:ascii="Arial Unicode MS" w:hAnsi="Arial Unicode MS" w:hint="eastAsia"/>
           <w:lang w:eastAsia="ko-KR"/>
         </w:rPr>
+        <w:t>기본검색</w:t>
+      </w:r>
+      <w:proofErr w:type="spellEnd"/>
+      <w:r>
+        <w:rPr>
+          <w:rStyle w:val="None"/>
+          <w:rFonts w:ascii="Arial Unicode MS" w:hAnsi="Arial Unicode MS" w:hint="eastAsia"/>
+          <w:lang w:eastAsia="ko-KR"/>
+        </w:rPr>
+        <w:t>.</w:t>
+      </w:r>
+      <w:proofErr w:type="spellStart"/>
+      <w:r>
+        <w:rPr>
+          <w:rStyle w:val="None"/>
+          <w:rFonts w:ascii="Arial Unicode MS" w:hAnsi="Arial Unicode MS"/>
+          <w:lang w:eastAsia="ko-KR"/>
+        </w:rPr>
+        <w:t>sql</w:t>
+      </w:r>
+      <w:proofErr w:type="spellEnd"/>
+      <w:r>
+        <w:rPr>
+          <w:rStyle w:val="None"/>
+          <w:rFonts w:ascii="Arial Unicode MS" w:hAnsi="Arial Unicode MS"/>
+          <w:lang w:eastAsia="ko-KR"/>
+        </w:rPr>
+        <w:t>”</w:t>
+      </w:r>
+      <w:r>
+        <w:rPr>
+          <w:rStyle w:val="None"/>
+          <w:rFonts w:ascii="Arial Unicode MS" w:hAnsi="Arial Unicode MS" w:hint="eastAsia"/>
+          <w:lang w:eastAsia="ko-KR"/>
+        </w:rPr>
         <w:t>을 기반으로 만들어져 있습니다.</w:t>
       </w:r>
       <w:r>
@@ -1981,7 +2074,61 @@
           <w:rFonts w:ascii="Arial Unicode MS" w:hAnsi="Arial Unicode MS" w:hint="eastAsia"/>
           <w:lang w:eastAsia="ko-KR"/>
         </w:rPr>
-        <w:t xml:space="preserve">전기간 전지점 일단위 최고온도 </w:t>
+        <w:t xml:space="preserve">전기간 </w:t>
+      </w:r>
+      <w:proofErr w:type="spellStart"/>
+      <w:r>
+        <w:rPr>
+          <w:rStyle w:val="None"/>
+          <w:rFonts w:ascii="Arial Unicode MS" w:hAnsi="Arial Unicode MS" w:hint="eastAsia"/>
+          <w:lang w:eastAsia="ko-KR"/>
+        </w:rPr>
+        <w:t>전지점</w:t>
+      </w:r>
+      <w:proofErr w:type="spellEnd"/>
+      <w:r>
+        <w:rPr>
+          <w:rStyle w:val="None"/>
+          <w:rFonts w:ascii="Arial Unicode MS" w:hAnsi="Arial Unicode MS" w:hint="eastAsia"/>
+          <w:lang w:eastAsia="ko-KR"/>
+        </w:rPr>
+        <w:t xml:space="preserve"> </w:t>
+      </w:r>
+      <w:proofErr w:type="spellStart"/>
+      <w:r>
+        <w:rPr>
+          <w:rStyle w:val="None"/>
+          <w:rFonts w:ascii="Arial Unicode MS" w:hAnsi="Arial Unicode MS" w:hint="eastAsia"/>
+          <w:lang w:eastAsia="ko-KR"/>
+        </w:rPr>
+        <w:t>일단위</w:t>
+      </w:r>
+      <w:proofErr w:type="spellEnd"/>
+      <w:r>
+        <w:rPr>
+          <w:rStyle w:val="None"/>
+          <w:rFonts w:ascii="Arial Unicode MS" w:hAnsi="Arial Unicode MS" w:hint="eastAsia"/>
+          <w:lang w:eastAsia="ko-KR"/>
+        </w:rPr>
+        <w:t xml:space="preserve"> </w:t>
+      </w:r>
+      <w:proofErr w:type="spellStart"/>
+      <w:r>
+        <w:rPr>
+          <w:rStyle w:val="None"/>
+          <w:rFonts w:ascii="Arial Unicode MS" w:hAnsi="Arial Unicode MS" w:hint="eastAsia"/>
+          <w:lang w:eastAsia="ko-KR"/>
+        </w:rPr>
+        <w:t>최고온도</w:t>
+      </w:r>
+      <w:proofErr w:type="spellEnd"/>
+      <w:r>
+        <w:rPr>
+          <w:rStyle w:val="None"/>
+          <w:rFonts w:ascii="Arial Unicode MS" w:hAnsi="Arial Unicode MS" w:hint="eastAsia"/>
+          <w:lang w:eastAsia="ko-KR"/>
+        </w:rPr>
+        <w:t xml:space="preserve"> </w:t>
       </w:r>
       <w:r>
         <w:rPr>
@@ -2055,13 +2202,23 @@
         </w:rPr>
         <w:t>(</w:t>
       </w:r>
+      <w:proofErr w:type="spellStart"/>
       <w:r>
         <w:rPr>
           <w:rStyle w:val="None"/>
           <w:rFonts w:ascii="Arial Unicode MS" w:hAnsi="Arial Unicode MS" w:hint="eastAsia"/>
           <w:lang w:eastAsia="ko-KR"/>
         </w:rPr>
-        <w:t>극값 검색 온도:</w:t>
+        <w:t>극값</w:t>
+      </w:r>
+      <w:proofErr w:type="spellEnd"/>
+      <w:r>
+        <w:rPr>
+          <w:rStyle w:val="None"/>
+          <w:rFonts w:ascii="Arial Unicode MS" w:hAnsi="Arial Unicode MS" w:hint="eastAsia"/>
+          <w:lang w:eastAsia="ko-KR"/>
+        </w:rPr>
+        <w:t xml:space="preserve"> 검색 온도:</w:t>
       </w:r>
       <w:r>
         <w:rPr>
@@ -2077,7 +2234,61 @@
           <w:rFonts w:ascii="Arial Unicode MS" w:hAnsi="Arial Unicode MS" w:hint="eastAsia"/>
           <w:lang w:eastAsia="ko-KR"/>
         </w:rPr>
-        <w:t xml:space="preserve">전기간 전지점 일단위 최고온도 </w:t>
+        <w:t xml:space="preserve">전기간 </w:t>
+      </w:r>
+      <w:proofErr w:type="spellStart"/>
+      <w:r>
+        <w:rPr>
+          <w:rStyle w:val="None"/>
+          <w:rFonts w:ascii="Arial Unicode MS" w:hAnsi="Arial Unicode MS" w:hint="eastAsia"/>
+          <w:lang w:eastAsia="ko-KR"/>
+        </w:rPr>
+        <w:t>전지점</w:t>
+      </w:r>
+      <w:proofErr w:type="spellEnd"/>
+      <w:r>
+        <w:rPr>
+          <w:rStyle w:val="None"/>
+          <w:rFonts w:ascii="Arial Unicode MS" w:hAnsi="Arial Unicode MS" w:hint="eastAsia"/>
+          <w:lang w:eastAsia="ko-KR"/>
+        </w:rPr>
+        <w:t xml:space="preserve"> </w:t>
+      </w:r>
+      <w:proofErr w:type="spellStart"/>
+      <w:r>
+        <w:rPr>
+          <w:rStyle w:val="None"/>
+          <w:rFonts w:ascii="Arial Unicode MS" w:hAnsi="Arial Unicode MS" w:hint="eastAsia"/>
+          <w:lang w:eastAsia="ko-KR"/>
+        </w:rPr>
+        <w:t>일단위</w:t>
+      </w:r>
+      <w:proofErr w:type="spellEnd"/>
+      <w:r>
+        <w:rPr>
+          <w:rStyle w:val="None"/>
+          <w:rFonts w:ascii="Arial Unicode MS" w:hAnsi="Arial Unicode MS" w:hint="eastAsia"/>
+          <w:lang w:eastAsia="ko-KR"/>
+        </w:rPr>
+        <w:t xml:space="preserve"> </w:t>
+      </w:r>
+      <w:proofErr w:type="spellStart"/>
+      <w:r>
+        <w:rPr>
+          <w:rStyle w:val="None"/>
+          <w:rFonts w:ascii="Arial Unicode MS" w:hAnsi="Arial Unicode MS" w:hint="eastAsia"/>
+          <w:lang w:eastAsia="ko-KR"/>
+        </w:rPr>
+        <w:t>최고온도</w:t>
+      </w:r>
+      <w:proofErr w:type="spellEnd"/>
+      <w:r>
+        <w:rPr>
+          <w:rStyle w:val="None"/>
+          <w:rFonts w:ascii="Arial Unicode MS" w:hAnsi="Arial Unicode MS" w:hint="eastAsia"/>
+          <w:lang w:eastAsia="ko-KR"/>
+        </w:rPr>
+        <w:t xml:space="preserve"> </w:t>
       </w:r>
       <w:r>
         <w:rPr>
@@ -2093,22 +2304,40 @@
           <w:rFonts w:ascii="Arial Unicode MS" w:hAnsi="Arial Unicode MS" w:hint="eastAsia"/>
           <w:lang w:eastAsia="ko-KR"/>
         </w:rPr>
-        <w:t>개)를 기반으로 만들어졌고,</w:t>
-      </w:r>
-      <w:r>
-        <w:rPr>
-          <w:rStyle w:val="None"/>
-          <w:rFonts w:ascii="Arial Unicode MS" w:hAnsi="Arial Unicode MS"/>
-          <w:lang w:eastAsia="ko-KR"/>
-        </w:rPr>
-        <w:t xml:space="preserve"> </w:t>
-      </w:r>
+        <w:t>개)</w:t>
+      </w:r>
+      <w:proofErr w:type="spellStart"/>
       <w:r>
         <w:rPr>
           <w:rStyle w:val="None"/>
           <w:rFonts w:ascii="Arial Unicode MS" w:hAnsi="Arial Unicode MS" w:hint="eastAsia"/>
           <w:lang w:eastAsia="ko-KR"/>
         </w:rPr>
+        <w:t>를</w:t>
+      </w:r>
+      <w:proofErr w:type="spellEnd"/>
+      <w:r>
+        <w:rPr>
+          <w:rStyle w:val="None"/>
+          <w:rFonts w:ascii="Arial Unicode MS" w:hAnsi="Arial Unicode MS" w:hint="eastAsia"/>
+          <w:lang w:eastAsia="ko-KR"/>
+        </w:rPr>
+        <w:t xml:space="preserve"> 기반으로 만들어졌고,</w:t>
+      </w:r>
+      <w:r>
+        <w:rPr>
+          <w:rStyle w:val="None"/>
+          <w:rFonts w:ascii="Arial Unicode MS" w:hAnsi="Arial Unicode MS"/>
+          <w:lang w:eastAsia="ko-KR"/>
+        </w:rPr>
+        <w:t xml:space="preserve"> </w:t>
+      </w:r>
+      <w:r>
+        <w:rPr>
+          <w:rStyle w:val="None"/>
+          <w:rFonts w:ascii="Arial Unicode MS" w:hAnsi="Arial Unicode MS" w:hint="eastAsia"/>
+          <w:lang w:eastAsia="ko-KR"/>
+        </w:rPr>
         <w:t xml:space="preserve">두 번째 예시문의 </w:t>
       </w:r>
       <w:r>
@@ -2183,13 +2412,59 @@
         </w:rPr>
         <w:t xml:space="preserve"> </w:t>
       </w:r>
+      <w:proofErr w:type="spellStart"/>
       <w:r>
         <w:rPr>
           <w:rStyle w:val="None"/>
           <w:rFonts w:ascii="Arial Unicode MS" w:hAnsi="Arial Unicode MS" w:hint="eastAsia"/>
           <w:lang w:eastAsia="ko-KR"/>
         </w:rPr>
-        <w:t xml:space="preserve">전지점 일단위 최고온도 </w:t>
+        <w:t>전지점</w:t>
+      </w:r>
+      <w:proofErr w:type="spellEnd"/>
+      <w:r>
+        <w:rPr>
+          <w:rStyle w:val="None"/>
+          <w:rFonts w:ascii="Arial Unicode MS" w:hAnsi="Arial Unicode MS" w:hint="eastAsia"/>
+          <w:lang w:eastAsia="ko-KR"/>
+        </w:rPr>
+        <w:t xml:space="preserve"> </w:t>
+      </w:r>
+      <w:proofErr w:type="spellStart"/>
+      <w:r>
+        <w:rPr>
+          <w:rStyle w:val="None"/>
+          <w:rFonts w:ascii="Arial Unicode MS" w:hAnsi="Arial Unicode MS" w:hint="eastAsia"/>
+          <w:lang w:eastAsia="ko-KR"/>
+        </w:rPr>
+        <w:t>일단위</w:t>
+      </w:r>
+      <w:proofErr w:type="spellEnd"/>
+      <w:r>
+        <w:rPr>
+          <w:rStyle w:val="None"/>
+          <w:rFonts w:ascii="Arial Unicode MS" w:hAnsi="Arial Unicode MS" w:hint="eastAsia"/>
+          <w:lang w:eastAsia="ko-KR"/>
+        </w:rPr>
+        <w:t xml:space="preserve"> </w:t>
+      </w:r>
+      <w:proofErr w:type="spellStart"/>
+      <w:r>
+        <w:rPr>
+          <w:rStyle w:val="None"/>
+          <w:rFonts w:ascii="Arial Unicode MS" w:hAnsi="Arial Unicode MS" w:hint="eastAsia"/>
+          <w:lang w:eastAsia="ko-KR"/>
+        </w:rPr>
+        <w:t>최고온도</w:t>
+      </w:r>
+      <w:proofErr w:type="spellEnd"/>
+      <w:r>
+        <w:rPr>
+          <w:rStyle w:val="None"/>
+          <w:rFonts w:ascii="Arial Unicode MS" w:hAnsi="Arial Unicode MS" w:hint="eastAsia"/>
+          <w:lang w:eastAsia="ko-KR"/>
+        </w:rPr>
+        <w:t xml:space="preserve"> </w:t>
       </w:r>
       <w:r>
         <w:rPr>
@@ -2269,7 +2544,43 @@
           <w:rFonts w:ascii="Arial Unicode MS" w:hAnsi="Arial Unicode MS" w:hint="eastAsia"/>
           <w:lang w:eastAsia="ko-KR"/>
         </w:rPr>
-        <w:t xml:space="preserve">당일 검색 일단위 최고온도 </w:t>
+        <w:t xml:space="preserve">당일 검색 </w:t>
+      </w:r>
+      <w:proofErr w:type="spellStart"/>
+      <w:r>
+        <w:rPr>
+          <w:rStyle w:val="None"/>
+          <w:rFonts w:ascii="Arial Unicode MS" w:hAnsi="Arial Unicode MS" w:hint="eastAsia"/>
+          <w:lang w:eastAsia="ko-KR"/>
+        </w:rPr>
+        <w:t>일단위</w:t>
+      </w:r>
+      <w:proofErr w:type="spellEnd"/>
+      <w:r>
+        <w:rPr>
+          <w:rStyle w:val="None"/>
+          <w:rFonts w:ascii="Arial Unicode MS" w:hAnsi="Arial Unicode MS" w:hint="eastAsia"/>
+          <w:lang w:eastAsia="ko-KR"/>
+        </w:rPr>
+        <w:t xml:space="preserve"> </w:t>
+      </w:r>
+      <w:proofErr w:type="spellStart"/>
+      <w:r>
+        <w:rPr>
+          <w:rStyle w:val="None"/>
+          <w:rFonts w:ascii="Arial Unicode MS" w:hAnsi="Arial Unicode MS" w:hint="eastAsia"/>
+          <w:lang w:eastAsia="ko-KR"/>
+        </w:rPr>
+        <w:t>최고온도</w:t>
+      </w:r>
+      <w:proofErr w:type="spellEnd"/>
+      <w:r>
+        <w:rPr>
+          <w:rStyle w:val="None"/>
+          <w:rFonts w:ascii="Arial Unicode MS" w:hAnsi="Arial Unicode MS" w:hint="eastAsia"/>
+          <w:lang w:eastAsia="ko-KR"/>
+        </w:rPr>
+        <w:t xml:space="preserve"> </w:t>
       </w:r>
       <w:r>
         <w:rPr>
@@ -2400,13 +2711,203 @@
         </w:rPr>
         <w:t>template</w:t>
       </w:r>
+      <w:proofErr w:type="spellStart"/>
       <w:r>
         <w:rPr>
           <w:rStyle w:val="None"/>
           <w:rFonts w:ascii="Arial Unicode MS" w:hAnsi="Arial Unicode MS" w:hint="eastAsia"/>
           <w:lang w:eastAsia="ko-KR"/>
         </w:rPr>
-        <w:t>를 수정하면 될 것으로 보입니다.</w:t>
+        <w:t>를</w:t>
+      </w:r>
+      <w:proofErr w:type="spellEnd"/>
+      <w:r>
+        <w:rPr>
+          <w:rStyle w:val="None"/>
+          <w:rFonts w:ascii="Arial Unicode MS" w:hAnsi="Arial Unicode MS" w:hint="eastAsia"/>
+          <w:lang w:eastAsia="ko-KR"/>
+        </w:rPr>
+        <w:t xml:space="preserve"> 수정하면 될 것으로 보입니다.</w:t>
+      </w:r>
+    </w:p>
+    <w:p>
+      <w:pPr>
+        <w:pStyle w:val="Body"/>
+        <w:numPr>
+          <w:ilvl w:val="0"/>
+          <w:numId w:val="7"/>
+        </w:numPr>
+        <w:rPr>
+          <w:lang w:val="ko-KR" w:eastAsia="ko-KR"/>
+        </w:rPr>
+      </w:pPr>
+      <w:r>
+        <w:rPr>
+          <w:rStyle w:val="None"/>
+          <w:rFonts w:ascii="Arial Unicode MS" w:hAnsi="Arial Unicode MS" w:hint="eastAsia"/>
+          <w:lang w:eastAsia="ko-KR"/>
+        </w:rPr>
+        <w:t>(</w:t>
+      </w:r>
+      <w:r>
+        <w:rPr>
+          <w:rStyle w:val="None"/>
+          <w:rFonts w:ascii="Arial Unicode MS" w:hAnsi="Arial Unicode MS"/>
+          <w:lang w:eastAsia="ko-KR"/>
+        </w:rPr>
+        <w:t xml:space="preserve">NL2SQL) </w:t>
+      </w:r>
+      <w:r>
+        <w:rPr>
+          <w:rStyle w:val="None"/>
+          <w:rFonts w:ascii="Arial Unicode MS" w:hAnsi="Arial Unicode MS" w:hint="eastAsia"/>
+          <w:lang w:eastAsia="ko-KR"/>
+        </w:rPr>
+        <w:t xml:space="preserve">현재 </w:t>
+      </w:r>
+      <w:r>
+        <w:rPr>
+          <w:rStyle w:val="None"/>
+          <w:rFonts w:ascii="Arial Unicode MS" w:hAnsi="Arial Unicode MS"/>
+          <w:lang w:eastAsia="ko-KR"/>
+        </w:rPr>
+        <w:t>“</w:t>
+      </w:r>
+      <w:r>
+        <w:rPr>
+          <w:rStyle w:val="None"/>
+          <w:rFonts w:ascii="Arial Unicode MS" w:hAnsi="Arial Unicode MS" w:hint="eastAsia"/>
+          <w:lang w:eastAsia="ko-KR"/>
+        </w:rPr>
+        <w:t>당일</w:t>
+      </w:r>
+      <w:r>
+        <w:rPr>
+          <w:rStyle w:val="None"/>
+          <w:rFonts w:ascii="Arial Unicode MS" w:hAnsi="Arial Unicode MS"/>
+          <w:lang w:eastAsia="ko-KR"/>
+        </w:rPr>
+        <w:t>”</w:t>
+      </w:r>
+      <w:r>
+        <w:rPr>
+          <w:rStyle w:val="None"/>
+          <w:rFonts w:ascii="Arial Unicode MS" w:hAnsi="Arial Unicode MS" w:hint="eastAsia"/>
+          <w:lang w:eastAsia="ko-KR"/>
+        </w:rPr>
+        <w:t xml:space="preserve">에 해당하는 </w:t>
+      </w:r>
+      <w:r>
+        <w:rPr>
+          <w:rStyle w:val="None"/>
+          <w:rFonts w:ascii="Arial Unicode MS" w:hAnsi="Arial Unicode MS"/>
+          <w:lang w:eastAsia="ko-KR"/>
+        </w:rPr>
+        <w:t>input</w:t>
+      </w:r>
+      <w:r>
+        <w:rPr>
+          <w:rStyle w:val="None"/>
+          <w:rFonts w:ascii="Arial Unicode MS" w:hAnsi="Arial Unicode MS" w:hint="eastAsia"/>
+          <w:lang w:eastAsia="ko-KR"/>
+        </w:rPr>
+        <w:t>에 대해서는 뒤에 당일(</w:t>
+      </w:r>
+      <w:r>
+        <w:rPr>
+          <w:rStyle w:val="None"/>
+          <w:rFonts w:ascii="Arial Unicode MS" w:hAnsi="Arial Unicode MS"/>
+          <w:lang w:eastAsia="ko-KR"/>
+        </w:rPr>
+        <w:t>YYYY</w:t>
+      </w:r>
+      <w:r>
+        <w:rPr>
+          <w:rStyle w:val="None"/>
+          <w:rFonts w:ascii="Arial Unicode MS" w:hAnsi="Arial Unicode MS" w:hint="eastAsia"/>
+          <w:lang w:eastAsia="ko-KR"/>
+        </w:rPr>
+        <w:t xml:space="preserve">년 </w:t>
+      </w:r>
+      <w:r>
+        <w:rPr>
+          <w:rStyle w:val="None"/>
+          <w:rFonts w:ascii="Arial Unicode MS" w:hAnsi="Arial Unicode MS"/>
+          <w:lang w:eastAsia="ko-KR"/>
+        </w:rPr>
+        <w:t>MM</w:t>
+      </w:r>
+      <w:r>
+        <w:rPr>
+          <w:rStyle w:val="None"/>
+          <w:rFonts w:ascii="Arial Unicode MS" w:hAnsi="Arial Unicode MS" w:hint="eastAsia"/>
+          <w:lang w:eastAsia="ko-KR"/>
+        </w:rPr>
+        <w:t xml:space="preserve">월 </w:t>
+      </w:r>
+      <w:r>
+        <w:rPr>
+          <w:rStyle w:val="None"/>
+          <w:rFonts w:ascii="Arial Unicode MS" w:hAnsi="Arial Unicode MS"/>
+          <w:lang w:eastAsia="ko-KR"/>
+        </w:rPr>
+        <w:t>DD</w:t>
+      </w:r>
+      <w:r>
+        <w:rPr>
+          <w:rStyle w:val="None"/>
+          <w:rFonts w:ascii="Arial Unicode MS" w:hAnsi="Arial Unicode MS" w:hint="eastAsia"/>
+          <w:lang w:eastAsia="ko-KR"/>
+        </w:rPr>
+        <w:t xml:space="preserve">일)로 </w:t>
+      </w:r>
+      <w:r>
+        <w:rPr>
+          <w:rStyle w:val="None"/>
+          <w:rFonts w:ascii="Arial Unicode MS" w:hAnsi="Arial Unicode MS"/>
+          <w:lang w:eastAsia="ko-KR"/>
+        </w:rPr>
+        <w:t>input</w:t>
+      </w:r>
+      <w:r>
+        <w:rPr>
+          <w:rStyle w:val="None"/>
+          <w:rFonts w:ascii="Arial Unicode MS" w:hAnsi="Arial Unicode MS" w:hint="eastAsia"/>
+          <w:lang w:eastAsia="ko-KR"/>
+        </w:rPr>
+        <w:t>을 받는다고 가정하고 학습을 진행하였기 때문에,</w:t>
+      </w:r>
+      <w:r>
+        <w:rPr>
+          <w:rStyle w:val="None"/>
+          <w:rFonts w:ascii="Arial Unicode MS" w:hAnsi="Arial Unicode MS"/>
+          <w:lang w:eastAsia="ko-KR"/>
+        </w:rPr>
+        <w:t xml:space="preserve"> </w:t>
+      </w:r>
+      <w:r>
+        <w:rPr>
+          <w:rStyle w:val="None"/>
+          <w:rFonts w:ascii="Arial Unicode MS" w:hAnsi="Arial Unicode MS" w:hint="eastAsia"/>
+          <w:lang w:eastAsia="ko-KR"/>
+        </w:rPr>
+        <w:t xml:space="preserve">이를 날짜가 없는 당일로 변환하고 날짜는 </w:t>
+      </w:r>
+      <w:r>
+        <w:rPr>
+          <w:rStyle w:val="None"/>
+          <w:rFonts w:ascii="Arial Unicode MS" w:hAnsi="Arial Unicode MS"/>
+          <w:lang w:eastAsia="ko-KR"/>
+        </w:rPr>
+        <w:t>date</w:t>
+      </w:r>
+      <w:r>
+        <w:rPr>
+          <w:rStyle w:val="None"/>
+          <w:rFonts w:ascii="Arial Unicode MS" w:hAnsi="Arial Unicode MS" w:hint="eastAsia"/>
+          <w:lang w:eastAsia="ko-KR"/>
+        </w:rPr>
+        <w:t>인풋에서 가져오도록 하려면 코드 수정이 필요할 것으로 보입니다.</w:t>
       </w:r>
     </w:p>
     <w:p>
@@ -2476,7 +2977,21 @@
         <w:rPr>
           <w:rStyle w:val="None"/>
         </w:rPr>
-        <w:t>Total Entry # : 12,943</w:t>
+        <w:t xml:space="preserve">Total Entry </w:t>
+      </w:r>
+      <w:proofErr w:type="gramStart"/>
+      <w:r>
+        <w:rPr>
+          <w:rStyle w:val="None"/>
+        </w:rPr>
+        <w:t># :</w:t>
+      </w:r>
+      <w:proofErr w:type="gramEnd"/>
+      <w:r>
+        <w:rPr>
+          <w:rStyle w:val="None"/>
+        </w:rPr>
+        <w:t xml:space="preserve"> 12,943</w:t>
       </w:r>
     </w:p>
     <w:p>
@@ -2488,7 +3003,21 @@
         <w:rPr>
           <w:rStyle w:val="None"/>
         </w:rPr>
-        <w:t>Max Depth : 7</w:t>
+        <w:t xml:space="preserve">Max </w:t>
+      </w:r>
+      <w:proofErr w:type="gramStart"/>
+      <w:r>
+        <w:rPr>
+          <w:rStyle w:val="None"/>
+        </w:rPr>
+        <w:t>Depth :</w:t>
+      </w:r>
+      <w:proofErr w:type="gramEnd"/>
+      <w:r>
+        <w:rPr>
+          <w:rStyle w:val="None"/>
+        </w:rPr>
+        <w:t xml:space="preserve"> 7</w:t>
       </w:r>
     </w:p>
     <w:p>
@@ -2678,6 +3207,7 @@
         </w:rPr>
         <w:t xml:space="preserve">Rule-based </w:t>
       </w:r>
+      <w:proofErr w:type="spellStart"/>
       <w:r>
         <w:rPr>
           <w:rStyle w:val="None"/>
@@ -2686,6 +3216,7 @@
         </w:rPr>
         <w:t>필터링</w:t>
       </w:r>
+      <w:proofErr w:type="spellEnd"/>
       <w:r>
         <w:rPr>
           <w:rStyle w:val="None"/>
@@ -2730,6 +3261,7 @@
         </w:rPr>
         <w:t xml:space="preserve"> </w:t>
       </w:r>
+      <w:proofErr w:type="spellStart"/>
       <w:r>
         <w:rPr>
           <w:rStyle w:val="None"/>
@@ -2738,6 +3270,7 @@
         </w:rPr>
         <w:t>메세지</w:t>
       </w:r>
+      <w:proofErr w:type="spellEnd"/>
       <w:r>
         <w:rPr>
           <w:rStyle w:val="None"/>
@@ -2965,6 +3498,7 @@
           <w:rStyle w:val="None"/>
           <w:rFonts w:ascii="Arial Unicode MS" w:hAnsi="Arial Unicode MS"/>
         </w:rPr>
+        <w:lastRenderedPageBreak/>
         <w:t xml:space="preserve">Template: </w:t>
       </w:r>
       <w:r>
@@ -3005,6 +3539,7 @@
         </w:rPr>
         <w:t xml:space="preserve">/ </w:t>
       </w:r>
+      <w:proofErr w:type="spellStart"/>
       <w:r>
         <w:rPr>
           <w:rStyle w:val="None"/>
@@ -3013,6 +3548,7 @@
         </w:rPr>
         <w:t>최저최고</w:t>
       </w:r>
+      <w:proofErr w:type="spellEnd"/>
       <w:r>
         <w:rPr>
           <w:rStyle w:val="None"/>
@@ -3080,6 +3616,7 @@
         </w:rPr>
         <w:t xml:space="preserve">, </w:t>
       </w:r>
+      <w:proofErr w:type="spellStart"/>
       <w:r>
         <w:rPr>
           <w:rStyle w:val="None"/>
@@ -3088,6 +3625,7 @@
         </w:rPr>
         <w:t>일단위</w:t>
       </w:r>
+      <w:proofErr w:type="spellEnd"/>
       <w:r>
         <w:rPr>
           <w:rStyle w:val="None"/>
@@ -3095,6 +3633,7 @@
         </w:rPr>
         <w:t>/</w:t>
       </w:r>
+      <w:proofErr w:type="spellStart"/>
       <w:r>
         <w:rPr>
           <w:rStyle w:val="None"/>
@@ -3103,6 +3642,7 @@
         </w:rPr>
         <w:t>월단위</w:t>
       </w:r>
+      <w:proofErr w:type="spellEnd"/>
     </w:p>
     <w:p>
       <w:pPr>
@@ -3135,6 +3675,7 @@
         </w:rPr>
         <w:t xml:space="preserve"> </w:t>
       </w:r>
+      <w:proofErr w:type="spellStart"/>
       <w:r>
         <w:rPr>
           <w:rStyle w:val="None"/>
@@ -3143,20 +3684,37 @@
         </w:rPr>
         <w:t>schema</w:t>
       </w:r>
-      <w:r>
-        <w:rPr>
-          <w:rStyle w:val="None"/>
-          <w:rFonts w:ascii="Arial Unicode MS" w:hAnsi="Arial Unicode MS"/>
-          <w:lang w:val="ko-KR" w:eastAsia="ko-KR"/>
-        </w:rPr>
-        <w:t xml:space="preserve"> </w:t>
-      </w:r>
-      <w:r>
-        <w:rPr>
-          <w:rStyle w:val="None"/>
-          <w:rFonts w:ascii="Arial Unicode MS" w:hAnsi="Arial Unicode MS"/>
-        </w:rPr>
-        <w:t xml:space="preserve">(LK Lab Google Dirve </w:t>
+      <w:proofErr w:type="spellEnd"/>
+      <w:r>
+        <w:rPr>
+          <w:rStyle w:val="None"/>
+          <w:rFonts w:ascii="Arial Unicode MS" w:hAnsi="Arial Unicode MS"/>
+          <w:lang w:val="ko-KR" w:eastAsia="ko-KR"/>
+        </w:rPr>
+        <w:t xml:space="preserve"> </w:t>
+      </w:r>
+      <w:r>
+        <w:rPr>
+          <w:rStyle w:val="None"/>
+          <w:rFonts w:ascii="Arial Unicode MS" w:hAnsi="Arial Unicode MS"/>
+        </w:rPr>
+        <w:t xml:space="preserve">(LK Lab Google </w:t>
+      </w:r>
+      <w:proofErr w:type="spellStart"/>
+      <w:r>
+        <w:rPr>
+          <w:rStyle w:val="None"/>
+          <w:rFonts w:ascii="Arial Unicode MS" w:hAnsi="Arial Unicode MS"/>
+        </w:rPr>
+        <w:t>Dirve</w:t>
+      </w:r>
+      <w:proofErr w:type="spellEnd"/>
+      <w:r>
+        <w:rPr>
+          <w:rStyle w:val="None"/>
+          <w:rFonts w:ascii="Arial Unicode MS" w:hAnsi="Arial Unicode MS"/>
+        </w:rPr>
+        <w:t xml:space="preserve"> </w:t>
       </w:r>
       <w:r>
         <w:rPr>
@@ -3229,6 +3787,7 @@
         </w:rPr>
         <w:t xml:space="preserve"> </w:t>
       </w:r>
+      <w:proofErr w:type="spellStart"/>
       <w:r>
         <w:rPr>
           <w:rStyle w:val="None"/>
@@ -3237,6 +3796,7 @@
         </w:rPr>
         <w:t>인수인계시</w:t>
       </w:r>
+      <w:proofErr w:type="spellEnd"/>
       <w:r>
         <w:rPr>
           <w:rStyle w:val="None"/>
@@ -3288,6 +3848,7 @@
         </w:rPr>
         <w:t xml:space="preserve">2021 </w:t>
       </w:r>
+      <w:proofErr w:type="spellStart"/>
       <w:r>
         <w:rPr>
           <w:rStyle w:val="None"/>
@@ -3296,6 +3857,7 @@
         </w:rPr>
         <w:t>기상과학원</w:t>
       </w:r>
+      <w:proofErr w:type="spellEnd"/>
       <w:r>
         <w:rPr>
           <w:rStyle w:val="None"/>
@@ -3728,6 +4290,7 @@
         </w:rPr>
         <w:t xml:space="preserve"> </w:t>
       </w:r>
+      <w:proofErr w:type="spellStart"/>
       <w:r>
         <w:rPr>
           <w:rStyle w:val="None"/>
@@ -3736,6 +4299,7 @@
         </w:rPr>
         <w:t>채우기의</w:t>
       </w:r>
+      <w:proofErr w:type="spellEnd"/>
       <w:r>
         <w:rPr>
           <w:rStyle w:val="None"/>
@@ -4639,7 +5203,7 @@
   <w:num w:numId="5">
     <w:abstractNumId w:val="0"/>
     <w:lvlOverride w:ilvl="0">
-      <w:lvl w:ilvl="0" w:tplc="9B9A100C">
+      <w:lvl w:ilvl="0" w:tplc="4364A076">
         <w:start w:val="1"/>
         <w:numFmt w:val="bullet"/>
         <w:lvlText w:val="●"/>
@@ -4666,7 +5230,7 @@
       </w:lvl>
     </w:lvlOverride>
     <w:lvlOverride w:ilvl="1">
-      <w:lvl w:ilvl="1" w:tplc="11F8B930">
+      <w:lvl w:ilvl="1" w:tplc="6374F8F6">
         <w:start w:val="1"/>
         <w:numFmt w:val="bullet"/>
         <w:lvlText w:val="○"/>
@@ -4695,7 +5259,7 @@
       </w:lvl>
     </w:lvlOverride>
     <w:lvlOverride w:ilvl="2">
-      <w:lvl w:ilvl="2" w:tplc="0694C38E">
+      <w:lvl w:ilvl="2" w:tplc="8EFCE28A">
         <w:start w:val="1"/>
         <w:numFmt w:val="bullet"/>
         <w:lvlText w:val="■"/>
@@ -4724,7 +5288,7 @@
       </w:lvl>
     </w:lvlOverride>
     <w:lvlOverride w:ilvl="3">
-      <w:lvl w:ilvl="3" w:tplc="D5FE23F2">
+      <w:lvl w:ilvl="3" w:tplc="4C7EDD74">
         <w:start w:val="1"/>
         <w:numFmt w:val="bullet"/>
         <w:lvlText w:val="●"/>
@@ -4753,7 +5317,7 @@
       </w:lvl>
     </w:lvlOverride>
     <w:lvlOverride w:ilvl="4">
-      <w:lvl w:ilvl="4" w:tplc="707486D8">
+      <w:lvl w:ilvl="4" w:tplc="54EC78C2">
         <w:start w:val="1"/>
         <w:numFmt w:val="bullet"/>
         <w:lvlText w:val="○"/>
@@ -4782,7 +5346,7 @@
       </w:lvl>
     </w:lvlOverride>
     <w:lvlOverride w:ilvl="5">
-      <w:lvl w:ilvl="5" w:tplc="72549782">
+      <w:lvl w:ilvl="5" w:tplc="4020561A">
         <w:start w:val="1"/>
         <w:numFmt w:val="bullet"/>
         <w:lvlText w:val="■"/>
@@ -4811,7 +5375,7 @@
       </w:lvl>
     </w:lvlOverride>
     <w:lvlOverride w:ilvl="6">
-      <w:lvl w:ilvl="6" w:tplc="C0040504">
+      <w:lvl w:ilvl="6" w:tplc="74EAAC6C">
         <w:start w:val="1"/>
         <w:numFmt w:val="bullet"/>
         <w:lvlText w:val="●"/>
@@ -4840,7 +5404,7 @@
       </w:lvl>
     </w:lvlOverride>
     <w:lvlOverride w:ilvl="7">
-      <w:lvl w:ilvl="7" w:tplc="DCCE774C">
+      <w:lvl w:ilvl="7" w:tplc="23142ABE">
         <w:start w:val="1"/>
         <w:numFmt w:val="bullet"/>
         <w:lvlText w:val="○"/>
@@ -4869,7 +5433,7 @@
       </w:lvl>
     </w:lvlOverride>
     <w:lvlOverride w:ilvl="8">
-      <w:lvl w:ilvl="8" w:tplc="13F4ED20">
+      <w:lvl w:ilvl="8" w:tplc="1DEEB6E8">
         <w:start w:val="1"/>
         <w:numFmt w:val="bullet"/>
         <w:lvlText w:val="■"/>
@@ -4901,7 +5465,7 @@
   <w:num w:numId="6">
     <w:abstractNumId w:val="0"/>
     <w:lvlOverride w:ilvl="0">
-      <w:lvl w:ilvl="0" w:tplc="9B9A100C">
+      <w:lvl w:ilvl="0" w:tplc="4364A076">
         <w:start w:val="1"/>
         <w:numFmt w:val="bullet"/>
         <w:lvlText w:val="●"/>
@@ -4930,7 +5494,7 @@
       </w:lvl>
     </w:lvlOverride>
     <w:lvlOverride w:ilvl="1">
-      <w:lvl w:ilvl="1" w:tplc="11F8B930">
+      <w:lvl w:ilvl="1" w:tplc="6374F8F6">
         <w:start w:val="1"/>
         <w:numFmt w:val="bullet"/>
         <w:lvlText w:val="○"/>
@@ -4959,7 +5523,7 @@
       </w:lvl>
     </w:lvlOverride>
     <w:lvlOverride w:ilvl="2">
-      <w:lvl w:ilvl="2" w:tplc="0694C38E">
+      <w:lvl w:ilvl="2" w:tplc="8EFCE28A">
         <w:start w:val="1"/>
         <w:numFmt w:val="bullet"/>
         <w:lvlText w:val="■"/>
@@ -4988,7 +5552,7 @@
       </w:lvl>
     </w:lvlOverride>
     <w:lvlOverride w:ilvl="3">
-      <w:lvl w:ilvl="3" w:tplc="D5FE23F2">
+      <w:lvl w:ilvl="3" w:tplc="4C7EDD74">
         <w:start w:val="1"/>
         <w:numFmt w:val="bullet"/>
         <w:lvlText w:val="●"/>
@@ -5017,7 +5581,7 @@
       </w:lvl>
     </w:lvlOverride>
     <w:lvlOverride w:ilvl="4">
-      <w:lvl w:ilvl="4" w:tplc="707486D8">
+      <w:lvl w:ilvl="4" w:tplc="54EC78C2">
         <w:start w:val="1"/>
         <w:numFmt w:val="bullet"/>
         <w:lvlText w:val="○"/>
@@ -5046,7 +5610,7 @@
       </w:lvl>
     </w:lvlOverride>
     <w:lvlOverride w:ilvl="5">
-      <w:lvl w:ilvl="5" w:tplc="72549782">
+      <w:lvl w:ilvl="5" w:tplc="4020561A">
         <w:start w:val="1"/>
         <w:numFmt w:val="bullet"/>
         <w:lvlText w:val="■"/>
@@ -5075,7 +5639,7 @@
       </w:lvl>
     </w:lvlOverride>
     <w:lvlOverride w:ilvl="6">
-      <w:lvl w:ilvl="6" w:tplc="C0040504">
+      <w:lvl w:ilvl="6" w:tplc="74EAAC6C">
         <w:start w:val="1"/>
         <w:numFmt w:val="bullet"/>
         <w:lvlText w:val="●"/>
@@ -5104,7 +5668,7 @@
       </w:lvl>
     </w:lvlOverride>
     <w:lvlOverride w:ilvl="7">
-      <w:lvl w:ilvl="7" w:tplc="DCCE774C">
+      <w:lvl w:ilvl="7" w:tplc="23142ABE">
         <w:start w:val="1"/>
         <w:numFmt w:val="bullet"/>
         <w:lvlText w:val="○"/>
@@ -5133,7 +5697,7 @@
       </w:lvl>
     </w:lvlOverride>
     <w:lvlOverride w:ilvl="8">
-      <w:lvl w:ilvl="8" w:tplc="13F4ED20">
+      <w:lvl w:ilvl="8" w:tplc="1DEEB6E8">
         <w:start w:val="1"/>
         <w:numFmt w:val="bullet"/>
         <w:lvlText w:val="■"/>
@@ -5165,7 +5729,7 @@
   <w:num w:numId="7">
     <w:abstractNumId w:val="0"/>
     <w:lvlOverride w:ilvl="0">
-      <w:lvl w:ilvl="0" w:tplc="9B9A100C">
+      <w:lvl w:ilvl="0" w:tplc="4364A076">
         <w:start w:val="1"/>
         <w:numFmt w:val="bullet"/>
         <w:lvlText w:val="●"/>
@@ -5192,7 +5756,7 @@
       </w:lvl>
     </w:lvlOverride>
     <w:lvlOverride w:ilvl="1">
-      <w:lvl w:ilvl="1" w:tplc="11F8B930">
+      <w:lvl w:ilvl="1" w:tplc="6374F8F6">
         <w:start w:val="1"/>
         <w:numFmt w:val="bullet"/>
         <w:lvlText w:val="○"/>
@@ -5219,7 +5783,7 @@
       </w:lvl>
     </w:lvlOverride>
     <w:lvlOverride w:ilvl="2">
-      <w:lvl w:ilvl="2" w:tplc="0694C38E">
+      <w:lvl w:ilvl="2" w:tplc="8EFCE28A">
         <w:start w:val="1"/>
         <w:numFmt w:val="bullet"/>
         <w:lvlText w:val="■"/>
@@ -5246,7 +5810,7 @@
       </w:lvl>
     </w:lvlOverride>
     <w:lvlOverride w:ilvl="3">
-      <w:lvl w:ilvl="3" w:tplc="D5FE23F2">
+      <w:lvl w:ilvl="3" w:tplc="4C7EDD74">
         <w:start w:val="1"/>
         <w:numFmt w:val="bullet"/>
         <w:lvlText w:val="●"/>
@@ -5273,7 +5837,7 @@
       </w:lvl>
     </w:lvlOverride>
     <w:lvlOverride w:ilvl="4">
-      <w:lvl w:ilvl="4" w:tplc="707486D8">
+      <w:lvl w:ilvl="4" w:tplc="54EC78C2">
         <w:start w:val="1"/>
         <w:numFmt w:val="bullet"/>
         <w:lvlText w:val="○"/>
@@ -5300,7 +5864,7 @@
       </w:lvl>
     </w:lvlOverride>
     <w:lvlOverride w:ilvl="5">
-      <w:lvl w:ilvl="5" w:tplc="72549782">
+      <w:lvl w:ilvl="5" w:tplc="4020561A">
         <w:start w:val="1"/>
         <w:numFmt w:val="bullet"/>
         <w:lvlText w:val="■"/>
@@ -5327,7 +5891,7 @@
       </w:lvl>
     </w:lvlOverride>
     <w:lvlOverride w:ilvl="6">
-      <w:lvl w:ilvl="6" w:tplc="C0040504">
+      <w:lvl w:ilvl="6" w:tplc="74EAAC6C">
         <w:start w:val="1"/>
         <w:numFmt w:val="bullet"/>
         <w:lvlText w:val="●"/>
@@ -5354,7 +5918,7 @@
       </w:lvl>
     </w:lvlOverride>
     <w:lvlOverride w:ilvl="7">
-      <w:lvl w:ilvl="7" w:tplc="DCCE774C">
+      <w:lvl w:ilvl="7" w:tplc="23142ABE">
         <w:start w:val="1"/>
         <w:numFmt w:val="bullet"/>
         <w:lvlText w:val="○"/>
@@ -5381,7 +5945,7 @@
       </w:lvl>
     </w:lvlOverride>
     <w:lvlOverride w:ilvl="8">
-      <w:lvl w:ilvl="8" w:tplc="13F4ED20">
+      <w:lvl w:ilvl="8" w:tplc="1DEEB6E8">
         <w:start w:val="1"/>
         <w:numFmt w:val="bullet"/>
         <w:lvlText w:val="■"/>
@@ -5417,7 +5981,7 @@
   <w:num w:numId="9">
     <w:abstractNumId w:val="3"/>
     <w:lvlOverride w:ilvl="0">
-      <w:lvl w:ilvl="0" w:tplc="BA0CF35C">
+      <w:lvl w:ilvl="0" w:tplc="1766F774">
         <w:start w:val="1"/>
         <w:numFmt w:val="decimal"/>
         <w:lvlText w:val="%1."/>
@@ -5444,7 +6008,7 @@
       </w:lvl>
     </w:lvlOverride>
     <w:lvlOverride w:ilvl="1">
-      <w:lvl w:ilvl="1" w:tplc="B5EEF360">
+      <w:lvl w:ilvl="1" w:tplc="C1AA11A0">
         <w:start w:val="1"/>
         <w:numFmt w:val="lowerLetter"/>
         <w:lvlText w:val="%2."/>
@@ -5471,7 +6035,7 @@
       </w:lvl>
     </w:lvlOverride>
     <w:lvlOverride w:ilvl="2">
-      <w:lvl w:ilvl="2" w:tplc="6C520EF4">
+      <w:lvl w:ilvl="2" w:tplc="94B2FF4E">
         <w:start w:val="1"/>
         <w:numFmt w:val="lowerRoman"/>
         <w:lvlText w:val="%3."/>
@@ -5498,7 +6062,7 @@
       </w:lvl>
     </w:lvlOverride>
     <w:lvlOverride w:ilvl="3">
-      <w:lvl w:ilvl="3" w:tplc="1D24417A">
+      <w:lvl w:ilvl="3" w:tplc="0A444318">
         <w:start w:val="1"/>
         <w:numFmt w:val="decimal"/>
         <w:lvlText w:val="%4."/>
@@ -5525,7 +6089,7 @@
       </w:lvl>
     </w:lvlOverride>
     <w:lvlOverride w:ilvl="4">
-      <w:lvl w:ilvl="4" w:tplc="776E2B40">
+      <w:lvl w:ilvl="4" w:tplc="7398FAF4">
         <w:start w:val="1"/>
         <w:numFmt w:val="lowerLetter"/>
         <w:lvlText w:val="%5."/>
@@ -5552,7 +6116,7 @@
       </w:lvl>
     </w:lvlOverride>
     <w:lvlOverride w:ilvl="5">
-      <w:lvl w:ilvl="5" w:tplc="95EE61D2">
+      <w:lvl w:ilvl="5" w:tplc="F6BE9C0A">
         <w:start w:val="1"/>
         <w:numFmt w:val="lowerRoman"/>
         <w:lvlText w:val="%6."/>
@@ -5579,7 +6143,7 @@
       </w:lvl>
     </w:lvlOverride>
     <w:lvlOverride w:ilvl="6">
-      <w:lvl w:ilvl="6" w:tplc="2AB6E0BE">
+      <w:lvl w:ilvl="6" w:tplc="B5E80ECC">
         <w:start w:val="1"/>
         <w:numFmt w:val="decimal"/>
         <w:lvlText w:val="%7."/>
@@ -5606,7 +6170,7 @@
       </w:lvl>
     </w:lvlOverride>
     <w:lvlOverride w:ilvl="7">
-      <w:lvl w:ilvl="7" w:tplc="83AA859A">
+      <w:lvl w:ilvl="7" w:tplc="FA0A0710">
         <w:start w:val="1"/>
         <w:numFmt w:val="lowerLetter"/>
         <w:lvlText w:val="%8."/>
@@ -5633,7 +6197,7 @@
       </w:lvl>
     </w:lvlOverride>
     <w:lvlOverride w:ilvl="8">
-      <w:lvl w:ilvl="8" w:tplc="F3A242A8">
+      <w:lvl w:ilvl="8" w:tplc="73E0B3AC">
         <w:start w:val="1"/>
         <w:numFmt w:val="lowerRoman"/>
         <w:lvlText w:val="%9."/>

</xml_diff>